<commit_message>
updated resume with more FPGA work
</commit_message>
<xml_diff>
--- a/pdf/College Resume Logic Design.docx
+++ b/pdf/College Resume Logic Design.docx
@@ -275,7 +275,14 @@
           <w:sz w:val="18"/>
           <w:szCs w:val="18"/>
         </w:rPr>
-        <w:t xml:space="preserve">Bachelor of Science in </w:t>
+        <w:t>B.S.</w:t>
+      </w:r>
+      <w:r>
+        <w:rPr>
+          <w:sz w:val="18"/>
+          <w:szCs w:val="18"/>
+        </w:rPr>
+        <w:t xml:space="preserve"> </w:t>
       </w:r>
       <w:r>
         <w:rPr>
@@ -384,6 +391,13 @@
       </w:r>
       <w:r>
         <w:rPr>
+          <w:sz w:val="18"/>
+          <w:szCs w:val="18"/>
+        </w:rPr>
+        <w:t xml:space="preserve">                             </w:t>
+      </w:r>
+      <w:r>
+        <w:rPr>
           <w:b/>
           <w:bCs/>
           <w:sz w:val="18"/>
@@ -443,14 +457,14 @@
           <w:sz w:val="18"/>
           <w:szCs w:val="18"/>
         </w:rPr>
-        <w:t>Master of Science</w:t>
-      </w:r>
-      <w:r>
-        <w:rPr>
-          <w:sz w:val="18"/>
-          <w:szCs w:val="18"/>
-        </w:rPr>
-        <w:t xml:space="preserve"> in Computer Engineering   </w:t>
+        <w:t>M.S.</w:t>
+      </w:r>
+      <w:r>
+        <w:rPr>
+          <w:sz w:val="18"/>
+          <w:szCs w:val="18"/>
+        </w:rPr>
+        <w:t xml:space="preserve"> Computer Engineering   </w:t>
       </w:r>
       <w:r>
         <w:rPr>
@@ -501,7 +515,25 @@
           <w:sz w:val="18"/>
           <w:szCs w:val="18"/>
         </w:rPr>
-        <w:t xml:space="preserve">                 December</w:t>
+        <w:t xml:space="preserve">                </w:t>
+      </w:r>
+      <w:r>
+        <w:rPr>
+          <w:b/>
+          <w:bCs/>
+          <w:sz w:val="18"/>
+          <w:szCs w:val="18"/>
+        </w:rPr>
+        <w:t xml:space="preserve">                          </w:t>
+      </w:r>
+      <w:r>
+        <w:rPr>
+          <w:b/>
+          <w:bCs/>
+          <w:sz w:val="18"/>
+          <w:szCs w:val="18"/>
+        </w:rPr>
+        <w:t xml:space="preserve"> December</w:t>
       </w:r>
       <w:r>
         <w:rPr>
@@ -739,7 +771,7 @@
           <w:sz w:val="18"/>
           <w:szCs w:val="18"/>
         </w:rPr>
-        <w:t xml:space="preserve">        May 2023</w:t>
+        <w:t>May 2023</w:t>
       </w:r>
       <w:r>
         <w:rPr>
@@ -757,7 +789,16 @@
           <w:sz w:val="18"/>
           <w:szCs w:val="18"/>
         </w:rPr>
-        <w:t xml:space="preserve"> Present</w:t>
+        <w:t xml:space="preserve"> </w:t>
+      </w:r>
+      <w:r>
+        <w:rPr>
+          <w:b/>
+          <w:bCs/>
+          <w:sz w:val="18"/>
+          <w:szCs w:val="18"/>
+        </w:rPr>
+        <w:t>August 2023</w:t>
       </w:r>
     </w:p>
     <w:p>
@@ -779,14 +820,42 @@
           <w:sz w:val="18"/>
           <w:szCs w:val="18"/>
         </w:rPr>
-        <w:t xml:space="preserve">Designed a prototype power supply design using Cadence Allegro for </w:t>
-      </w:r>
-      <w:r>
-        <w:rPr>
-          <w:sz w:val="18"/>
-          <w:szCs w:val="18"/>
-        </w:rPr>
-        <w:t>GTS TCAS unit</w:t>
+        <w:t xml:space="preserve">Updated a QSPI </w:t>
+      </w:r>
+      <w:r>
+        <w:rPr>
+          <w:sz w:val="18"/>
+          <w:szCs w:val="18"/>
+        </w:rPr>
+        <w:t>entity</w:t>
+      </w:r>
+      <w:r>
+        <w:rPr>
+          <w:sz w:val="18"/>
+          <w:szCs w:val="18"/>
+        </w:rPr>
+        <w:t xml:space="preserve"> </w:t>
+      </w:r>
+      <w:r>
+        <w:rPr>
+          <w:sz w:val="18"/>
+          <w:szCs w:val="18"/>
+        </w:rPr>
+        <w:t>to communicate with a CPU using a Read/Write interface, from a</w:t>
+      </w:r>
+      <w:r>
+        <w:rPr>
+          <w:sz w:val="18"/>
+          <w:szCs w:val="18"/>
+        </w:rPr>
+        <w:t>n</w:t>
+      </w:r>
+      <w:r>
+        <w:rPr>
+          <w:sz w:val="18"/>
+          <w:szCs w:val="18"/>
+        </w:rPr>
+        <w:t xml:space="preserve"> AXI Lite interface</w:t>
       </w:r>
     </w:p>
     <w:p>
@@ -808,7 +877,35 @@
           <w:sz w:val="18"/>
           <w:szCs w:val="18"/>
         </w:rPr>
-        <w:t xml:space="preserve">Determined load shed ratings to satisfy DO-160 Section 16 Power Input Requirements </w:t>
+        <w:t>Designed a Bus Functional Model</w:t>
+      </w:r>
+      <w:r>
+        <w:rPr>
+          <w:sz w:val="18"/>
+          <w:szCs w:val="18"/>
+        </w:rPr>
+        <w:t xml:space="preserve"> using VHDL</w:t>
+      </w:r>
+      <w:r>
+        <w:rPr>
+          <w:sz w:val="18"/>
+          <w:szCs w:val="18"/>
+        </w:rPr>
+        <w:t xml:space="preserve"> to read and write QSPI transactions </w:t>
+      </w:r>
+      <w:r>
+        <w:rPr>
+          <w:sz w:val="18"/>
+          <w:szCs w:val="18"/>
+        </w:rPr>
+        <w:t>with</w:t>
+      </w:r>
+      <w:r>
+        <w:rPr>
+          <w:sz w:val="18"/>
+          <w:szCs w:val="18"/>
+        </w:rPr>
+        <w:t xml:space="preserve"> the FPGA interface</w:t>
       </w:r>
     </w:p>
     <w:p>
@@ -830,65 +927,24 @@
           <w:sz w:val="18"/>
           <w:szCs w:val="18"/>
         </w:rPr>
-        <w:t xml:space="preserve">Modeled lightning suppression, surge suppression, voltage regulators, and comparator circuits in </w:t>
-      </w:r>
-      <w:proofErr w:type="spellStart"/>
-      <w:r>
-        <w:rPr>
-          <w:sz w:val="18"/>
-          <w:szCs w:val="18"/>
-        </w:rPr>
-        <w:t>LTSpice</w:t>
-      </w:r>
-      <w:proofErr w:type="spellEnd"/>
-    </w:p>
-    <w:p>
-      <w:pPr>
-        <w:pStyle w:val="Normal1"/>
-        <w:ind w:left="720" w:right="360"/>
-        <w:rPr>
-          <w:b/>
-          <w:sz w:val="18"/>
-          <w:szCs w:val="18"/>
-        </w:rPr>
-      </w:pPr>
-      <w:r>
-        <w:rPr>
-          <w:b/>
-          <w:sz w:val="18"/>
-          <w:szCs w:val="18"/>
-        </w:rPr>
-        <w:t xml:space="preserve">        </w:t>
-      </w:r>
-      <w:r>
-        <w:rPr>
-          <w:b/>
-          <w:sz w:val="18"/>
-          <w:szCs w:val="18"/>
-        </w:rPr>
-        <w:t>Iowa State University</w:t>
-      </w:r>
-      <w:r>
-        <w:rPr>
-          <w:b/>
-          <w:sz w:val="18"/>
-          <w:szCs w:val="18"/>
-        </w:rPr>
-        <w:t xml:space="preserve">, </w:t>
-      </w:r>
-      <w:r>
-        <w:rPr>
-          <w:b/>
-          <w:bCs/>
-          <w:sz w:val="18"/>
-          <w:szCs w:val="18"/>
-        </w:rPr>
-        <w:t>Teaching Assistant</w:t>
-      </w:r>
-      <w:r>
-        <w:rPr>
-          <w:b/>
-          <w:bCs/>
+        <w:t>Defined pinout and timing constraints</w:t>
+      </w:r>
+      <w:r>
+        <w:rPr>
+          <w:sz w:val="18"/>
+          <w:szCs w:val="18"/>
+        </w:rPr>
+        <w:t xml:space="preserve"> in Vivado</w:t>
+      </w:r>
+      <w:r>
+        <w:rPr>
+          <w:sz w:val="18"/>
+          <w:szCs w:val="18"/>
+        </w:rPr>
+        <w:t xml:space="preserve"> to synthesize</w:t>
+      </w:r>
+      <w:r>
+        <w:rPr>
           <w:sz w:val="18"/>
           <w:szCs w:val="18"/>
         </w:rPr>
@@ -896,75 +952,31 @@
       </w:r>
       <w:r>
         <w:rPr>
-          <w:b/>
-          <w:bCs/>
-          <w:sz w:val="18"/>
-          <w:szCs w:val="18"/>
-        </w:rPr>
-        <w:t>- Ames IA</w:t>
-      </w:r>
-      <w:r>
-        <w:rPr>
-          <w:b/>
-          <w:bCs/>
-          <w:sz w:val="18"/>
-          <w:szCs w:val="18"/>
-        </w:rPr>
-        <w:t xml:space="preserve">   </w:t>
-      </w:r>
-      <w:r>
-        <w:rPr>
-          <w:b/>
-          <w:bCs/>
-          <w:sz w:val="18"/>
-          <w:szCs w:val="18"/>
-        </w:rPr>
-        <w:t xml:space="preserve">                                                   </w:t>
-      </w:r>
-      <w:r>
-        <w:rPr>
-          <w:b/>
-          <w:bCs/>
-          <w:sz w:val="18"/>
-          <w:szCs w:val="18"/>
-        </w:rPr>
-        <w:t>January</w:t>
-      </w:r>
-      <w:r>
-        <w:rPr>
-          <w:b/>
-          <w:bCs/>
-          <w:sz w:val="18"/>
-          <w:szCs w:val="18"/>
-        </w:rPr>
-        <w:t xml:space="preserve"> 202</w:t>
-      </w:r>
-      <w:r>
-        <w:rPr>
-          <w:b/>
-          <w:bCs/>
-          <w:sz w:val="18"/>
-          <w:szCs w:val="18"/>
-        </w:rPr>
-        <w:t>1</w:t>
-      </w:r>
-      <w:r>
-        <w:rPr>
-          <w:b/>
-          <w:bCs/>
-          <w:sz w:val="18"/>
-          <w:szCs w:val="18"/>
-        </w:rPr>
-        <w:t xml:space="preserve"> – </w:t>
-      </w:r>
-      <w:r>
-        <w:rPr>
-          <w:b/>
-          <w:bCs/>
-          <w:sz w:val="18"/>
-          <w:szCs w:val="18"/>
-        </w:rPr>
-        <w:t>May 2023</w:t>
+          <w:sz w:val="18"/>
+          <w:szCs w:val="18"/>
+        </w:rPr>
+        <w:t xml:space="preserve">an </w:t>
+      </w:r>
+      <w:r>
+        <w:rPr>
+          <w:sz w:val="18"/>
+          <w:szCs w:val="18"/>
+        </w:rPr>
+        <w:t>Artix-7</w:t>
+      </w:r>
+      <w:r>
+        <w:rPr>
+          <w:sz w:val="18"/>
+          <w:szCs w:val="18"/>
+        </w:rPr>
+        <w:t xml:space="preserve"> Xilinx</w:t>
+      </w:r>
+      <w:r>
+        <w:rPr>
+          <w:sz w:val="18"/>
+          <w:szCs w:val="18"/>
+        </w:rPr>
+        <w:t xml:space="preserve"> FPGA</w:t>
       </w:r>
     </w:p>
     <w:p>
@@ -977,46 +989,148 @@
         <w:spacing w:before="40"/>
         <w:ind w:right="360"/>
         <w:rPr>
-          <w:b/>
-          <w:bCs/>
-          <w:sz w:val="18"/>
-          <w:szCs w:val="18"/>
-        </w:rPr>
-      </w:pPr>
-      <w:r>
-        <w:rPr>
-          <w:sz w:val="18"/>
-          <w:szCs w:val="18"/>
-        </w:rPr>
-        <w:t xml:space="preserve">Taught labs for courses </w:t>
-      </w:r>
-      <w:r>
-        <w:rPr>
-          <w:sz w:val="18"/>
-          <w:szCs w:val="18"/>
-        </w:rPr>
-        <w:t>on</w:t>
-      </w:r>
-      <w:r>
-        <w:rPr>
-          <w:sz w:val="18"/>
-          <w:szCs w:val="18"/>
-        </w:rPr>
-        <w:t xml:space="preserve"> Digital Logic, Embedded Systems 1, </w:t>
-      </w:r>
-      <w:r>
-        <w:rPr>
-          <w:sz w:val="18"/>
-          <w:szCs w:val="18"/>
-        </w:rPr>
-        <w:t>Heat Transfer</w:t>
-      </w:r>
-      <w:r>
-        <w:rPr>
-          <w:sz w:val="18"/>
-          <w:szCs w:val="18"/>
-        </w:rPr>
-        <w:t>, and Fluids</w:t>
+          <w:sz w:val="18"/>
+          <w:szCs w:val="18"/>
+        </w:rPr>
+      </w:pPr>
+      <w:r>
+        <w:rPr>
+          <w:sz w:val="18"/>
+          <w:szCs w:val="18"/>
+        </w:rPr>
+        <w:t xml:space="preserve">Designed a prototype power supply design using Cadence Allegro for </w:t>
+      </w:r>
+      <w:r>
+        <w:rPr>
+          <w:sz w:val="18"/>
+          <w:szCs w:val="18"/>
+        </w:rPr>
+        <w:t>a Transponder unit</w:t>
+      </w:r>
+    </w:p>
+    <w:p>
+      <w:pPr>
+        <w:pStyle w:val="Normal1"/>
+        <w:ind w:left="720" w:right="360"/>
+        <w:rPr>
+          <w:b/>
+          <w:sz w:val="18"/>
+          <w:szCs w:val="18"/>
+        </w:rPr>
+      </w:pPr>
+      <w:r>
+        <w:rPr>
+          <w:b/>
+          <w:sz w:val="18"/>
+          <w:szCs w:val="18"/>
+        </w:rPr>
+        <w:t xml:space="preserve">        </w:t>
+      </w:r>
+      <w:r>
+        <w:rPr>
+          <w:b/>
+          <w:sz w:val="18"/>
+          <w:szCs w:val="18"/>
+        </w:rPr>
+        <w:t>Iowa State University</w:t>
+      </w:r>
+      <w:r>
+        <w:rPr>
+          <w:b/>
+          <w:sz w:val="18"/>
+          <w:szCs w:val="18"/>
+        </w:rPr>
+        <w:t xml:space="preserve">, </w:t>
+      </w:r>
+      <w:r>
+        <w:rPr>
+          <w:b/>
+          <w:bCs/>
+          <w:sz w:val="18"/>
+          <w:szCs w:val="18"/>
+        </w:rPr>
+        <w:t>Teaching Assistant</w:t>
+      </w:r>
+      <w:r>
+        <w:rPr>
+          <w:b/>
+          <w:bCs/>
+          <w:sz w:val="18"/>
+          <w:szCs w:val="18"/>
+        </w:rPr>
+        <w:t xml:space="preserve"> </w:t>
+      </w:r>
+      <w:r>
+        <w:rPr>
+          <w:b/>
+          <w:bCs/>
+          <w:sz w:val="18"/>
+          <w:szCs w:val="18"/>
+        </w:rPr>
+        <w:t>- Ames IA</w:t>
+      </w:r>
+      <w:r>
+        <w:rPr>
+          <w:b/>
+          <w:bCs/>
+          <w:sz w:val="18"/>
+          <w:szCs w:val="18"/>
+        </w:rPr>
+        <w:t xml:space="preserve">   </w:t>
+      </w:r>
+      <w:r>
+        <w:rPr>
+          <w:b/>
+          <w:bCs/>
+          <w:sz w:val="18"/>
+          <w:szCs w:val="18"/>
+        </w:rPr>
+        <w:t xml:space="preserve">                                                   </w:t>
+      </w:r>
+      <w:r>
+        <w:rPr>
+          <w:b/>
+          <w:bCs/>
+          <w:sz w:val="18"/>
+          <w:szCs w:val="18"/>
+        </w:rPr>
+        <w:t>January</w:t>
+      </w:r>
+      <w:r>
+        <w:rPr>
+          <w:b/>
+          <w:bCs/>
+          <w:sz w:val="18"/>
+          <w:szCs w:val="18"/>
+        </w:rPr>
+        <w:t xml:space="preserve"> 202</w:t>
+      </w:r>
+      <w:r>
+        <w:rPr>
+          <w:b/>
+          <w:bCs/>
+          <w:sz w:val="18"/>
+          <w:szCs w:val="18"/>
+        </w:rPr>
+        <w:t>1</w:t>
+      </w:r>
+      <w:r>
+        <w:rPr>
+          <w:b/>
+          <w:bCs/>
+          <w:sz w:val="18"/>
+          <w:szCs w:val="18"/>
+        </w:rPr>
+        <w:t xml:space="preserve"> – </w:t>
+      </w:r>
+      <w:r>
+        <w:rPr>
+          <w:b/>
+          <w:bCs/>
+          <w:sz w:val="18"/>
+          <w:szCs w:val="18"/>
+        </w:rPr>
+        <w:t>May 2023</w:t>
       </w:r>
     </w:p>
     <w:p>
@@ -1029,58 +1143,46 @@
         <w:spacing w:before="40"/>
         <w:ind w:right="360"/>
         <w:rPr>
-          <w:sz w:val="18"/>
-          <w:szCs w:val="18"/>
-        </w:rPr>
-      </w:pPr>
-      <w:r>
-        <w:rPr>
-          <w:sz w:val="18"/>
-          <w:szCs w:val="18"/>
-        </w:rPr>
-        <w:t>Demonst</w:t>
-      </w:r>
-      <w:r>
-        <w:rPr>
-          <w:sz w:val="18"/>
-          <w:szCs w:val="18"/>
-        </w:rPr>
-        <w:t>rated best coding practices in Verilog and C to integrate</w:t>
-      </w:r>
-      <w:r>
-        <w:rPr>
-          <w:sz w:val="18"/>
-          <w:szCs w:val="18"/>
-        </w:rPr>
-        <w:t xml:space="preserve"> designs</w:t>
-      </w:r>
-      <w:r>
-        <w:rPr>
-          <w:sz w:val="18"/>
-          <w:szCs w:val="18"/>
-        </w:rPr>
-        <w:t xml:space="preserve"> </w:t>
-      </w:r>
-      <w:r>
-        <w:rPr>
-          <w:sz w:val="18"/>
-          <w:szCs w:val="18"/>
-        </w:rPr>
-        <w:t>for</w:t>
-      </w:r>
-      <w:r>
-        <w:rPr>
-          <w:sz w:val="18"/>
-          <w:szCs w:val="18"/>
-        </w:rPr>
-        <w:t xml:space="preserve"> FPGAs and </w:t>
-      </w:r>
-      <w:r>
-        <w:rPr>
-          <w:sz w:val="18"/>
-          <w:szCs w:val="18"/>
-        </w:rPr>
-        <w:t>Microcontrollers</w:t>
+          <w:b/>
+          <w:bCs/>
+          <w:sz w:val="18"/>
+          <w:szCs w:val="18"/>
+        </w:rPr>
+      </w:pPr>
+      <w:r>
+        <w:rPr>
+          <w:sz w:val="18"/>
+          <w:szCs w:val="18"/>
+        </w:rPr>
+        <w:t xml:space="preserve">Taught labs for courses </w:t>
+      </w:r>
+      <w:r>
+        <w:rPr>
+          <w:sz w:val="18"/>
+          <w:szCs w:val="18"/>
+        </w:rPr>
+        <w:t>on</w:t>
+      </w:r>
+      <w:r>
+        <w:rPr>
+          <w:sz w:val="18"/>
+          <w:szCs w:val="18"/>
+        </w:rPr>
+        <w:t xml:space="preserve"> Digital Logic, Embedded Systems 1, </w:t>
+      </w:r>
+      <w:r>
+        <w:rPr>
+          <w:sz w:val="18"/>
+          <w:szCs w:val="18"/>
+        </w:rPr>
+        <w:t>Heat Transfer</w:t>
+      </w:r>
+      <w:r>
+        <w:rPr>
+          <w:sz w:val="18"/>
+          <w:szCs w:val="18"/>
+        </w:rPr>
+        <w:t>, and Fluids</w:t>
       </w:r>
     </w:p>
     <w:p>
@@ -1102,74 +1204,24 @@
           <w:sz w:val="18"/>
           <w:szCs w:val="18"/>
         </w:rPr>
-        <w:t xml:space="preserve">Analyzed waveforms in </w:t>
-      </w:r>
-      <w:proofErr w:type="spellStart"/>
-      <w:r>
-        <w:rPr>
-          <w:sz w:val="18"/>
-          <w:szCs w:val="18"/>
-        </w:rPr>
-        <w:t>ModelSim</w:t>
-      </w:r>
-      <w:proofErr w:type="spellEnd"/>
-      <w:r>
-        <w:rPr>
-          <w:sz w:val="18"/>
-          <w:szCs w:val="18"/>
-        </w:rPr>
-        <w:t xml:space="preserve"> and real time embedded applications in Code Composer Studio</w:t>
-      </w:r>
-    </w:p>
-    <w:p>
-      <w:pPr>
-        <w:pStyle w:val="Normal1"/>
-        <w:spacing w:before="40"/>
-        <w:ind w:right="360" w:firstLine="720"/>
-        <w:rPr>
-          <w:b/>
-          <w:bCs/>
-          <w:sz w:val="18"/>
-          <w:szCs w:val="18"/>
-        </w:rPr>
-      </w:pPr>
-      <w:r>
-        <w:rPr>
-          <w:b/>
-          <w:sz w:val="18"/>
-          <w:szCs w:val="18"/>
-        </w:rPr>
-        <w:t xml:space="preserve">        </w:t>
-      </w:r>
-      <w:r>
-        <w:rPr>
-          <w:b/>
-          <w:sz w:val="18"/>
-          <w:szCs w:val="18"/>
-        </w:rPr>
-        <w:t>Collins Aerospace, Systems Engineer Intern</w:t>
-      </w:r>
-      <w:r>
-        <w:rPr>
-          <w:b/>
-          <w:sz w:val="18"/>
-          <w:szCs w:val="18"/>
-        </w:rPr>
-        <w:t xml:space="preserve"> - Cedar Rapids, IA</w:t>
-      </w:r>
-      <w:r>
-        <w:rPr>
-          <w:b/>
-          <w:bCs/>
-          <w:sz w:val="18"/>
-          <w:szCs w:val="18"/>
-        </w:rPr>
-        <w:t xml:space="preserve">             </w:t>
-      </w:r>
-      <w:r>
-        <w:rPr>
-          <w:b/>
-          <w:bCs/>
+        <w:t>Demonst</w:t>
+      </w:r>
+      <w:r>
+        <w:rPr>
+          <w:sz w:val="18"/>
+          <w:szCs w:val="18"/>
+        </w:rPr>
+        <w:t>rated best coding practices in Verilog and C to integrate</w:t>
+      </w:r>
+      <w:r>
+        <w:rPr>
+          <w:sz w:val="18"/>
+          <w:szCs w:val="18"/>
+        </w:rPr>
+        <w:t xml:space="preserve"> designs</w:t>
+      </w:r>
+      <w:r>
+        <w:rPr>
           <w:sz w:val="18"/>
           <w:szCs w:val="18"/>
         </w:rPr>
@@ -1177,93 +1229,24 @@
       </w:r>
       <w:r>
         <w:rPr>
-          <w:b/>
-          <w:bCs/>
-          <w:sz w:val="18"/>
-          <w:szCs w:val="18"/>
-        </w:rPr>
-        <w:t xml:space="preserve">             </w:t>
-      </w:r>
-      <w:r>
-        <w:rPr>
-          <w:b/>
-          <w:bCs/>
-          <w:sz w:val="2"/>
-          <w:szCs w:val="2"/>
-        </w:rPr>
-        <w:t xml:space="preserve">  </w:t>
-      </w:r>
-      <w:r>
-        <w:rPr>
-          <w:b/>
-          <w:bCs/>
-          <w:sz w:val="18"/>
-          <w:szCs w:val="18"/>
-        </w:rPr>
-        <w:t xml:space="preserve">     </w:t>
-      </w:r>
-      <w:r>
-        <w:rPr>
-          <w:b/>
-          <w:bCs/>
-          <w:sz w:val="18"/>
-          <w:szCs w:val="18"/>
-        </w:rPr>
-        <w:t>May</w:t>
-      </w:r>
-      <w:r>
-        <w:rPr>
-          <w:b/>
-          <w:bCs/>
-          <w:sz w:val="18"/>
-          <w:szCs w:val="18"/>
-        </w:rPr>
-        <w:t xml:space="preserve"> 202</w:t>
-      </w:r>
-      <w:r>
-        <w:rPr>
-          <w:b/>
-          <w:bCs/>
-          <w:sz w:val="18"/>
-          <w:szCs w:val="18"/>
-        </w:rPr>
-        <w:t>2</w:t>
-      </w:r>
-      <w:r>
-        <w:rPr>
-          <w:b/>
-          <w:bCs/>
-          <w:sz w:val="18"/>
-          <w:szCs w:val="18"/>
-        </w:rPr>
-        <w:t xml:space="preserve"> </w:t>
-      </w:r>
-      <w:r>
-        <w:rPr>
-          <w:b/>
-          <w:bCs/>
-          <w:sz w:val="18"/>
-          <w:szCs w:val="18"/>
-        </w:rPr>
-        <w:t>–</w:t>
-      </w:r>
-      <w:r>
-        <w:rPr>
-          <w:b/>
-          <w:bCs/>
-          <w:sz w:val="18"/>
-          <w:szCs w:val="18"/>
-        </w:rPr>
-        <w:t xml:space="preserve"> </w:t>
-      </w:r>
-      <w:r>
-        <w:rPr>
-          <w:b/>
-          <w:bCs/>
-          <w:sz w:val="18"/>
-          <w:szCs w:val="18"/>
-        </w:rPr>
-        <w:t>December 2022</w:t>
+          <w:sz w:val="18"/>
+          <w:szCs w:val="18"/>
+        </w:rPr>
+        <w:t>for</w:t>
+      </w:r>
+      <w:r>
+        <w:rPr>
+          <w:sz w:val="18"/>
+          <w:szCs w:val="18"/>
+        </w:rPr>
+        <w:t xml:space="preserve"> FPGAs and </w:t>
+      </w:r>
+      <w:r>
+        <w:rPr>
+          <w:sz w:val="18"/>
+          <w:szCs w:val="18"/>
+        </w:rPr>
+        <w:t>Microcontrollers</w:t>
       </w:r>
     </w:p>
     <w:p>
@@ -1276,42 +1259,67 @@
         <w:spacing w:before="40"/>
         <w:ind w:right="360"/>
         <w:rPr>
-          <w:b/>
-          <w:bCs/>
-          <w:sz w:val="18"/>
-          <w:szCs w:val="18"/>
-        </w:rPr>
-      </w:pPr>
-      <w:r>
-        <w:rPr>
-          <w:sz w:val="18"/>
-          <w:szCs w:val="18"/>
-        </w:rPr>
-        <w:t>Update</w:t>
-      </w:r>
-      <w:r>
-        <w:rPr>
-          <w:sz w:val="18"/>
-          <w:szCs w:val="18"/>
-        </w:rPr>
-        <w:t>d</w:t>
-      </w:r>
-      <w:r>
-        <w:rPr>
-          <w:sz w:val="18"/>
-          <w:szCs w:val="18"/>
-        </w:rPr>
-        <w:t xml:space="preserve"> documentation </w:t>
-      </w:r>
-      <w:r>
-        <w:rPr>
-          <w:sz w:val="18"/>
-          <w:szCs w:val="18"/>
-        </w:rPr>
-        <w:t>for the</w:t>
-      </w:r>
-      <w:r>
-        <w:rPr>
+          <w:sz w:val="18"/>
+          <w:szCs w:val="18"/>
+        </w:rPr>
+      </w:pPr>
+      <w:r>
+        <w:rPr>
+          <w:sz w:val="18"/>
+          <w:szCs w:val="18"/>
+        </w:rPr>
+        <w:t>Analyzed waveforms in ModelSim and real time embedded applications in Code Composer Studio</w:t>
+      </w:r>
+    </w:p>
+    <w:p>
+      <w:pPr>
+        <w:pStyle w:val="Normal1"/>
+        <w:spacing w:before="40"/>
+        <w:ind w:right="360" w:firstLine="720"/>
+        <w:rPr>
+          <w:b/>
+          <w:bCs/>
+          <w:sz w:val="18"/>
+          <w:szCs w:val="18"/>
+        </w:rPr>
+      </w:pPr>
+      <w:r>
+        <w:rPr>
+          <w:b/>
+          <w:sz w:val="18"/>
+          <w:szCs w:val="18"/>
+        </w:rPr>
+        <w:t xml:space="preserve">        </w:t>
+      </w:r>
+      <w:r>
+        <w:rPr>
+          <w:b/>
+          <w:sz w:val="18"/>
+          <w:szCs w:val="18"/>
+        </w:rPr>
+        <w:t>Collins Aerospace, Systems Engineer Intern</w:t>
+      </w:r>
+      <w:r>
+        <w:rPr>
+          <w:b/>
+          <w:sz w:val="18"/>
+          <w:szCs w:val="18"/>
+        </w:rPr>
+        <w:t xml:space="preserve"> - Cedar Rapids, IA</w:t>
+      </w:r>
+      <w:r>
+        <w:rPr>
+          <w:b/>
+          <w:bCs/>
+          <w:sz w:val="18"/>
+          <w:szCs w:val="18"/>
+        </w:rPr>
+        <w:t xml:space="preserve">             </w:t>
+      </w:r>
+      <w:r>
+        <w:rPr>
+          <w:b/>
+          <w:bCs/>
           <w:sz w:val="18"/>
           <w:szCs w:val="18"/>
         </w:rPr>
@@ -1319,38 +1327,93 @@
       </w:r>
       <w:r>
         <w:rPr>
-          <w:sz w:val="18"/>
-          <w:szCs w:val="18"/>
-        </w:rPr>
-        <w:t>CH-47F Chinook</w:t>
-      </w:r>
-      <w:r>
-        <w:rPr>
-          <w:sz w:val="18"/>
-          <w:szCs w:val="18"/>
-        </w:rPr>
-        <w:t xml:space="preserve"> platform</w:t>
-      </w:r>
-      <w:r>
-        <w:rPr>
-          <w:sz w:val="18"/>
-          <w:szCs w:val="18"/>
-        </w:rPr>
-        <w:t xml:space="preserve"> that </w:t>
-      </w:r>
-      <w:r>
-        <w:rPr>
-          <w:sz w:val="18"/>
-          <w:szCs w:val="18"/>
-        </w:rPr>
-        <w:t>satisfied</w:t>
-      </w:r>
-      <w:r>
-        <w:rPr>
-          <w:sz w:val="18"/>
-          <w:szCs w:val="18"/>
-        </w:rPr>
-        <w:t xml:space="preserve"> customer needs and requirements</w:t>
+          <w:b/>
+          <w:bCs/>
+          <w:sz w:val="18"/>
+          <w:szCs w:val="18"/>
+        </w:rPr>
+        <w:t xml:space="preserve">             </w:t>
+      </w:r>
+      <w:r>
+        <w:rPr>
+          <w:b/>
+          <w:bCs/>
+          <w:sz w:val="2"/>
+          <w:szCs w:val="2"/>
+        </w:rPr>
+        <w:t xml:space="preserve">  </w:t>
+      </w:r>
+      <w:r>
+        <w:rPr>
+          <w:b/>
+          <w:bCs/>
+          <w:sz w:val="18"/>
+          <w:szCs w:val="18"/>
+        </w:rPr>
+        <w:t xml:space="preserve">     </w:t>
+      </w:r>
+      <w:r>
+        <w:rPr>
+          <w:b/>
+          <w:bCs/>
+          <w:sz w:val="18"/>
+          <w:szCs w:val="18"/>
+        </w:rPr>
+        <w:t>May</w:t>
+      </w:r>
+      <w:r>
+        <w:rPr>
+          <w:b/>
+          <w:bCs/>
+          <w:sz w:val="18"/>
+          <w:szCs w:val="18"/>
+        </w:rPr>
+        <w:t xml:space="preserve"> 202</w:t>
+      </w:r>
+      <w:r>
+        <w:rPr>
+          <w:b/>
+          <w:bCs/>
+          <w:sz w:val="18"/>
+          <w:szCs w:val="18"/>
+        </w:rPr>
+        <w:t>2</w:t>
+      </w:r>
+      <w:r>
+        <w:rPr>
+          <w:b/>
+          <w:bCs/>
+          <w:sz w:val="18"/>
+          <w:szCs w:val="18"/>
+        </w:rPr>
+        <w:t xml:space="preserve"> </w:t>
+      </w:r>
+      <w:r>
+        <w:rPr>
+          <w:b/>
+          <w:bCs/>
+          <w:sz w:val="18"/>
+          <w:szCs w:val="18"/>
+        </w:rPr>
+        <w:t>–</w:t>
+      </w:r>
+      <w:r>
+        <w:rPr>
+          <w:b/>
+          <w:bCs/>
+          <w:sz w:val="18"/>
+          <w:szCs w:val="18"/>
+        </w:rPr>
+        <w:t xml:space="preserve"> </w:t>
+      </w:r>
+      <w:r>
+        <w:rPr>
+          <w:b/>
+          <w:bCs/>
+          <w:sz w:val="18"/>
+          <w:szCs w:val="18"/>
+        </w:rPr>
+        <w:t>December 2022</w:t>
       </w:r>
     </w:p>
     <w:p>
@@ -1388,21 +1451,14 @@
           <w:sz w:val="18"/>
           <w:szCs w:val="18"/>
         </w:rPr>
-        <w:t>updates</w:t>
-      </w:r>
-      <w:r>
-        <w:rPr>
-          <w:sz w:val="18"/>
-          <w:szCs w:val="18"/>
-        </w:rPr>
-        <w:t xml:space="preserve"> </w:t>
-      </w:r>
-      <w:r>
-        <w:rPr>
-          <w:sz w:val="18"/>
-          <w:szCs w:val="18"/>
-        </w:rPr>
-        <w:t>through a suite of system wide tests</w:t>
+        <w:t xml:space="preserve">updates </w:t>
+      </w:r>
+      <w:r>
+        <w:rPr>
+          <w:sz w:val="18"/>
+          <w:szCs w:val="18"/>
+        </w:rPr>
+        <w:t>for the CH-47F Chinook platform using system wide tests</w:t>
       </w:r>
     </w:p>
     <w:p>
@@ -1426,63 +1482,49 @@
           <w:sz w:val="18"/>
           <w:szCs w:val="18"/>
         </w:rPr>
-        <w:t>Inspect</w:t>
-      </w:r>
-      <w:r>
-        <w:rPr>
-          <w:sz w:val="18"/>
-          <w:szCs w:val="18"/>
-        </w:rPr>
-        <w:t>ed</w:t>
-      </w:r>
-      <w:r>
-        <w:rPr>
-          <w:sz w:val="18"/>
-          <w:szCs w:val="18"/>
-        </w:rPr>
-        <w:t xml:space="preserve"> </w:t>
-      </w:r>
-      <w:r>
-        <w:rPr>
-          <w:sz w:val="18"/>
-          <w:szCs w:val="18"/>
-        </w:rPr>
-        <w:t>current and new</w:t>
-      </w:r>
-      <w:r>
-        <w:rPr>
-          <w:sz w:val="18"/>
-          <w:szCs w:val="18"/>
-        </w:rPr>
-        <w:t xml:space="preserve"> subsystem designs that </w:t>
-      </w:r>
-      <w:r>
-        <w:rPr>
-          <w:sz w:val="18"/>
-          <w:szCs w:val="18"/>
-        </w:rPr>
-        <w:t>are integrated into</w:t>
-      </w:r>
-      <w:r>
-        <w:rPr>
-          <w:sz w:val="18"/>
-          <w:szCs w:val="18"/>
-        </w:rPr>
-        <w:t xml:space="preserve"> the</w:t>
-      </w:r>
-      <w:r>
-        <w:rPr>
-          <w:sz w:val="18"/>
-          <w:szCs w:val="18"/>
-        </w:rPr>
-        <w:t xml:space="preserve"> Chinook </w:t>
-      </w:r>
-      <w:r>
-        <w:rPr>
-          <w:sz w:val="18"/>
-          <w:szCs w:val="18"/>
-        </w:rPr>
-        <w:t>system</w:t>
+        <w:t>Update</w:t>
+      </w:r>
+      <w:r>
+        <w:rPr>
+          <w:sz w:val="18"/>
+          <w:szCs w:val="18"/>
+        </w:rPr>
+        <w:t>d</w:t>
+      </w:r>
+      <w:r>
+        <w:rPr>
+          <w:sz w:val="18"/>
+          <w:szCs w:val="18"/>
+        </w:rPr>
+        <w:t xml:space="preserve"> documentation </w:t>
+      </w:r>
+      <w:r>
+        <w:rPr>
+          <w:sz w:val="18"/>
+          <w:szCs w:val="18"/>
+        </w:rPr>
+        <w:t xml:space="preserve">using DOORS </w:t>
+      </w:r>
+      <w:r>
+        <w:rPr>
+          <w:sz w:val="18"/>
+          <w:szCs w:val="18"/>
+        </w:rPr>
+        <w:t xml:space="preserve">that </w:t>
+      </w:r>
+      <w:r>
+        <w:rPr>
+          <w:sz w:val="18"/>
+          <w:szCs w:val="18"/>
+        </w:rPr>
+        <w:t>satisfied</w:t>
+      </w:r>
+      <w:r>
+        <w:rPr>
+          <w:sz w:val="18"/>
+          <w:szCs w:val="18"/>
+        </w:rPr>
+        <w:t xml:space="preserve"> customer needs and requirements</w:t>
       </w:r>
     </w:p>
     <w:p>
@@ -1520,20 +1562,6 @@
           <w:sz w:val="18"/>
           <w:szCs w:val="18"/>
         </w:rPr>
-        <w:t xml:space="preserve"> system verifications before software release</w:t>
-      </w:r>
-      <w:r>
-        <w:rPr>
-          <w:sz w:val="18"/>
-          <w:szCs w:val="18"/>
-        </w:rPr>
-        <w:t>s</w:t>
-      </w:r>
-      <w:r>
-        <w:rPr>
-          <w:sz w:val="18"/>
-          <w:szCs w:val="18"/>
-        </w:rPr>
         <w:t xml:space="preserve"> </w:t>
       </w:r>
       <w:r>
@@ -1541,6 +1569,34 @@
           <w:sz w:val="18"/>
           <w:szCs w:val="18"/>
         </w:rPr>
+        <w:t xml:space="preserve">system verifications before </w:t>
+      </w:r>
+      <w:r>
+        <w:rPr>
+          <w:sz w:val="18"/>
+          <w:szCs w:val="18"/>
+        </w:rPr>
+        <w:t xml:space="preserve">a </w:t>
+      </w:r>
+      <w:r>
+        <w:rPr>
+          <w:sz w:val="18"/>
+          <w:szCs w:val="18"/>
+        </w:rPr>
+        <w:t>software release</w:t>
+      </w:r>
+      <w:r>
+        <w:rPr>
+          <w:sz w:val="18"/>
+          <w:szCs w:val="18"/>
+        </w:rPr>
+        <w:t xml:space="preserve"> </w:t>
+      </w:r>
+      <w:r>
+        <w:rPr>
+          <w:sz w:val="18"/>
+          <w:szCs w:val="18"/>
+        </w:rPr>
         <w:t>that</w:t>
       </w:r>
       <w:r>
@@ -1576,7 +1632,14 @@
           <w:sz w:val="18"/>
           <w:szCs w:val="18"/>
         </w:rPr>
-        <w:t xml:space="preserve"> met standards</w:t>
+        <w:t xml:space="preserve"> met </w:t>
+      </w:r>
+      <w:r>
+        <w:rPr>
+          <w:sz w:val="18"/>
+          <w:szCs w:val="18"/>
+        </w:rPr>
+        <w:t>requirements</w:t>
       </w:r>
     </w:p>
     <w:p>
@@ -1810,15 +1873,34 @@
         </w:rPr>
         <w:t xml:space="preserve">  </w:t>
       </w:r>
-      <w:proofErr w:type="spellStart"/>
-      <w:r>
-        <w:rPr>
-          <w:sz w:val="18"/>
-          <w:szCs w:val="18"/>
-        </w:rPr>
-        <w:t>Vivado</w:t>
-      </w:r>
-      <w:proofErr w:type="spellEnd"/>
+      <w:r>
+        <w:rPr>
+          <w:sz w:val="18"/>
+          <w:szCs w:val="18"/>
+        </w:rPr>
+        <w:t xml:space="preserve">Vivado, </w:t>
+      </w:r>
+      <w:r>
+        <w:rPr>
+          <w:sz w:val="18"/>
+          <w:szCs w:val="18"/>
+        </w:rPr>
+        <w:t xml:space="preserve">Quartus Prime, </w:t>
+      </w:r>
+      <w:r>
+        <w:rPr>
+          <w:sz w:val="18"/>
+          <w:szCs w:val="18"/>
+        </w:rPr>
+        <w:t xml:space="preserve">ModelSim, GTKWave, </w:t>
+      </w:r>
+      <w:r>
+        <w:rPr>
+          <w:sz w:val="18"/>
+          <w:szCs w:val="18"/>
+        </w:rPr>
+        <w:t>Git, Subversion</w:t>
+      </w:r>
       <w:r>
         <w:rPr>
           <w:sz w:val="18"/>
@@ -1831,53 +1913,14 @@
           <w:sz w:val="18"/>
           <w:szCs w:val="18"/>
         </w:rPr>
-        <w:t xml:space="preserve">Quartus Prime, </w:t>
-      </w:r>
-      <w:proofErr w:type="spellStart"/>
-      <w:r>
-        <w:rPr>
-          <w:sz w:val="18"/>
-          <w:szCs w:val="18"/>
-        </w:rPr>
-        <w:t>ModelSim</w:t>
-      </w:r>
-      <w:proofErr w:type="spellEnd"/>
-      <w:r>
-        <w:rPr>
-          <w:sz w:val="18"/>
-          <w:szCs w:val="18"/>
-        </w:rPr>
-        <w:t xml:space="preserve">, </w:t>
-      </w:r>
-      <w:proofErr w:type="spellStart"/>
-      <w:r>
-        <w:rPr>
-          <w:sz w:val="18"/>
-          <w:szCs w:val="18"/>
-        </w:rPr>
-        <w:t>GTKWave</w:t>
-      </w:r>
-      <w:proofErr w:type="spellEnd"/>
-      <w:r>
-        <w:rPr>
-          <w:sz w:val="18"/>
-          <w:szCs w:val="18"/>
-        </w:rPr>
-        <w:t xml:space="preserve">, </w:t>
-      </w:r>
-      <w:r>
-        <w:rPr>
-          <w:sz w:val="18"/>
-          <w:szCs w:val="18"/>
-        </w:rPr>
-        <w:t>Git, Subversion</w:t>
-      </w:r>
-      <w:r>
-        <w:rPr>
-          <w:sz w:val="18"/>
-          <w:szCs w:val="18"/>
-        </w:rPr>
-        <w:t>, Code Composer Studio</w:t>
+        <w:t xml:space="preserve">VSCode, </w:t>
+      </w:r>
+      <w:r>
+        <w:rPr>
+          <w:sz w:val="18"/>
+          <w:szCs w:val="18"/>
+        </w:rPr>
+        <w:t>Code Composer Studio</w:t>
       </w:r>
     </w:p>
     <w:p>
@@ -2128,17 +2171,8 @@
           <w:sz w:val="18"/>
           <w:szCs w:val="18"/>
         </w:rPr>
-        <w:t xml:space="preserve">submission and fabrication through </w:t>
-      </w:r>
-      <w:proofErr w:type="spellStart"/>
-      <w:r>
-        <w:rPr>
-          <w:sz w:val="18"/>
-          <w:szCs w:val="18"/>
-        </w:rPr>
-        <w:t>eFabless</w:t>
-      </w:r>
-      <w:proofErr w:type="spellEnd"/>
+        <w:t>submission and fabrication through eFabless</w:t>
+      </w:r>
     </w:p>
     <w:p>
       <w:pPr>
@@ -2197,39 +2231,7 @@
           <w:sz w:val="18"/>
           <w:szCs w:val="18"/>
         </w:rPr>
-        <w:t xml:space="preserve"> such as </w:t>
-      </w:r>
-      <w:proofErr w:type="spellStart"/>
-      <w:r>
-        <w:rPr>
-          <w:sz w:val="18"/>
-          <w:szCs w:val="18"/>
-        </w:rPr>
-        <w:t>GTKWave</w:t>
-      </w:r>
-      <w:proofErr w:type="spellEnd"/>
-      <w:r>
-        <w:rPr>
-          <w:sz w:val="18"/>
-          <w:szCs w:val="18"/>
-        </w:rPr>
-        <w:t xml:space="preserve"> and </w:t>
-      </w:r>
-      <w:proofErr w:type="spellStart"/>
-      <w:r>
-        <w:rPr>
-          <w:sz w:val="18"/>
-          <w:szCs w:val="18"/>
-        </w:rPr>
-        <w:t>OpenROAD</w:t>
-      </w:r>
-      <w:proofErr w:type="spellEnd"/>
-      <w:r>
-        <w:rPr>
-          <w:sz w:val="18"/>
-          <w:szCs w:val="18"/>
-        </w:rPr>
-        <w:t xml:space="preserve"> to verify and layout Verilog designs</w:t>
+        <w:t xml:space="preserve"> such as GTKWave and OpenROAD to verify and layout Verilog designs</w:t>
       </w:r>
     </w:p>
     <w:p>
@@ -2388,23 +2390,7 @@
           <w:sz w:val="18"/>
           <w:szCs w:val="18"/>
         </w:rPr>
-        <w:t xml:space="preserve">Used </w:t>
-      </w:r>
-      <w:proofErr w:type="spellStart"/>
-      <w:r>
-        <w:rPr>
-          <w:sz w:val="18"/>
-          <w:szCs w:val="18"/>
-        </w:rPr>
-        <w:t>ModelSim</w:t>
-      </w:r>
-      <w:proofErr w:type="spellEnd"/>
-      <w:r>
-        <w:rPr>
-          <w:sz w:val="18"/>
-          <w:szCs w:val="18"/>
-        </w:rPr>
-        <w:t xml:space="preserve"> to design</w:t>
+        <w:t>Used ModelSim to design</w:t>
       </w:r>
       <w:r>
         <w:rPr>

</xml_diff>